<commit_message>
vysvecovanie, volna uloha, prekazky
</commit_message>
<xml_diff>
--- a/TODO.docx
+++ b/TODO.docx
@@ -40,15 +40,7 @@
         </w:numPr>
       </w:pPr>
       <w:r>
-        <w:t xml:space="preserve">úprava výpisu </w:t>
-      </w:r>
-      <w:proofErr w:type="spellStart"/>
-      <w:r>
-        <w:t>sád</w:t>
-      </w:r>
-      <w:proofErr w:type="spellEnd"/>
-      <w:r>
-        <w:t xml:space="preserve"> úloh (farebné tlačidlá)</w:t>
+        <w:t>úprava výpisu sád úloh (farebné tlačidlá)</w:t>
       </w:r>
     </w:p>
     <w:p>
@@ -72,15 +64,13 @@
         </w:numPr>
       </w:pPr>
       <w:r>
-        <w:t>zatiaľ sa mapa zdeformuje (</w:t>
-      </w:r>
-      <w:proofErr w:type="spellStart"/>
-      <w:r>
-        <w:t>resizne</w:t>
-      </w:r>
-      <w:proofErr w:type="spellEnd"/>
-      <w:r>
-        <w:t>) vždy na jednu veľkosť, neskôr bude toto prerobené tak,</w:t>
+        <w:t>zatiaľ sa mapa zdeformuje (resizne) vždy na jednu veľkosť, neskôr bude toto prerobené tak,</w:t>
+      </w:r>
+      <w:r>
+        <w:t xml:space="preserve"> </w:t>
+      </w:r>
+      <w:r>
+        <w:t>aby pomer strán mapy zostal zachovaný</w:t>
       </w:r>
     </w:p>
     <w:p>
@@ -92,7 +82,7 @@
         </w:numPr>
       </w:pPr>
       <w:r>
-        <w:t>aby pomer strán mapy zostal zachovaný</w:t>
+        <w:t>vyznačenie ohrozených políčok bude graficky prerobené</w:t>
       </w:r>
     </w:p>
     <w:p>
@@ -104,7 +94,7 @@
         </w:numPr>
       </w:pPr>
       <w:r>
-        <w:t>vyznačenie ohrozených políčok bude graficky prerobené</w:t>
+        <w:t>zadanie úlohy bude mať krajšie formátovanie</w:t>
       </w:r>
     </w:p>
     <w:p>
@@ -116,7 +106,7 @@
         </w:numPr>
       </w:pPr>
       <w:r>
-        <w:t>zadanie úlohy bude mať krajšie formátovanie</w:t>
+        <w:t>tlačidlá na posúvanie úloh sú momentálne v cykle, ale nebudú (budú sa objavovať a miznúť podľa poradia úlohy)</w:t>
       </w:r>
     </w:p>
     <w:p>
@@ -126,9 +116,15 @@
           <w:ilvl w:val="0"/>
           <w:numId w:val="4"/>
         </w:numPr>
-      </w:pPr>
-      <w:r>
-        <w:t>tlačidlá na posúvanie úloh sú momentálne v cykle, ale nebudú (budú sa objavovať a miznúť podľa poradia úlohy)</w:t>
+        <w:rPr>
+          <w:color w:val="70AD47" w:themeColor="accent6"/>
+        </w:rPr>
+      </w:pPr>
+      <w:r>
+        <w:rPr>
+          <w:color w:val="70AD47" w:themeColor="accent6"/>
+        </w:rPr>
+        <w:t>pod časťou cesty, ktorá sa nemôže vykonať, sa bude zobrazovať príčina (prekážka), ktorá v pohybe bráni, nie X</w:t>
       </w:r>
     </w:p>
     <w:p>
@@ -140,7 +136,7 @@
         </w:numPr>
       </w:pPr>
       <w:r>
-        <w:t>pod časťou cesty, ktorá sa nemôže vykonať, sa bude zobrazovať príčina (prekážka), ktorá v pohybe bráni, nie X</w:t>
+        <w:t>overovanie správnosti riešenia</w:t>
       </w:r>
     </w:p>
     <w:p>
@@ -152,7 +148,7 @@
         </w:numPr>
       </w:pPr>
       <w:r>
-        <w:t>overovanie správnosti riešenia</w:t>
+        <w:t>nastavenie, že sa dá ísť na ďalšiu úlohu až po vyriešení aktuálnej</w:t>
       </w:r>
     </w:p>
     <w:p>
@@ -164,7 +160,7 @@
         </w:numPr>
       </w:pPr>
       <w:r>
-        <w:t>nastavenie, že sa dá ísť na ďalšiu úlohu až po vyriešení aktuálnej</w:t>
+        <w:t>zabezpečenie proti nesprávnym súborom</w:t>
       </w:r>
     </w:p>
     <w:p>
@@ -176,7 +172,7 @@
         </w:numPr>
       </w:pPr>
       <w:r>
-        <w:t>zabezpečenie proti nesprávnym súborom</w:t>
+        <w:t>otáčanie postavičky podľa pohybov</w:t>
       </w:r>
     </w:p>
     <w:p>
@@ -188,7 +184,7 @@
         </w:numPr>
       </w:pPr>
       <w:r>
-        <w:t>otáčanie postavičky podľa pohybov</w:t>
+        <w:t>označenie a úprava viacerých šípok naraz (pri označení viacerých šípok sa s nimi nedá nič robiť,</w:t>
       </w:r>
     </w:p>
     <w:p>
@@ -200,7 +196,7 @@
         </w:numPr>
       </w:pPr>
       <w:r>
-        <w:t>označenie a úprava viacerých šípok naraz (pri označení viacerých šípok sa s nimi nedá nič robiť,</w:t>
+        <w:t>neskôr bude pridané "masové" upravovanie / vymazávanie" alebo zrušená možnosť viacnásobného označenia</w:t>
       </w:r>
     </w:p>
     <w:p>
@@ -212,7 +208,13 @@
         </w:numPr>
       </w:pPr>
       <w:r>
-        <w:t>neskôr bude pridané "masové" upravovanie / vymazávanie" alebo zrušená možnosť viacnásobného označenia)</w:t>
+        <w:t>bude opravené vysvecovanie tlačidiel pri vstúpen</w:t>
+      </w:r>
+      <w:r>
+        <w:t>í</w:t>
+      </w:r>
+      <w:r>
+        <w:t xml:space="preserve"> z myšou na neho</w:t>
       </w:r>
     </w:p>
     <w:p>
@@ -222,40 +224,14 @@
           <w:ilvl w:val="0"/>
           <w:numId w:val="4"/>
         </w:numPr>
-      </w:pPr>
-      <w:r>
-        <w:t>zobrazenie prekážky pod šípkou</w:t>
-      </w:r>
-    </w:p>
-    <w:p>
-      <w:pPr>
-        <w:pStyle w:val="Bezriadkovania"/>
-        <w:numPr>
-          <w:ilvl w:val="0"/>
-          <w:numId w:val="4"/>
-        </w:numPr>
-      </w:pPr>
-      <w:r>
-        <w:t xml:space="preserve">bude opravené vysvecovanie tlačidiel pri </w:t>
-      </w:r>
-      <w:proofErr w:type="spellStart"/>
-      <w:r>
-        <w:t>vstúpeni</w:t>
-      </w:r>
-      <w:proofErr w:type="spellEnd"/>
-      <w:r>
-        <w:t xml:space="preserve"> z myšou na neho</w:t>
-      </w:r>
-    </w:p>
-    <w:p>
-      <w:pPr>
-        <w:pStyle w:val="Bezriadkovania"/>
-        <w:numPr>
-          <w:ilvl w:val="0"/>
-          <w:numId w:val="4"/>
-        </w:numPr>
-      </w:pPr>
-      <w:r>
+        <w:rPr>
+          <w:color w:val="70AD47" w:themeColor="accent6"/>
+        </w:rPr>
+      </w:pPr>
+      <w:r>
+        <w:rPr>
+          <w:color w:val="70AD47" w:themeColor="accent6"/>
+        </w:rPr>
         <w:t>voľná úloha zatiaľ nefunguje vôbec</w:t>
       </w:r>
     </w:p>
@@ -289,15 +265,13 @@
         </w:numPr>
       </w:pPr>
       <w:r>
-        <w:t xml:space="preserve">pomocné popisy ako vo </w:t>
-      </w:r>
-      <w:proofErr w:type="spellStart"/>
-      <w:r>
-        <w:t>výtváraní</w:t>
-      </w:r>
-      <w:proofErr w:type="spellEnd"/>
-      <w:r>
-        <w:t xml:space="preserve"> úloh</w:t>
+        <w:t>pomocné popisy ako vo v</w:t>
+      </w:r>
+      <w:r>
+        <w:t>y</w:t>
+      </w:r>
+      <w:r>
+        <w:t>tváraní úloh</w:t>
       </w:r>
     </w:p>
     <w:p>
@@ -322,6 +296,24 @@
       </w:pPr>
       <w:r>
         <w:t>zakázanie vytvorenia mapy s názvom, ktoré už existuje</w:t>
+      </w:r>
+    </w:p>
+    <w:p>
+      <w:pPr>
+        <w:pStyle w:val="Bezriadkovania"/>
+        <w:numPr>
+          <w:ilvl w:val="0"/>
+          <w:numId w:val="8"/>
+        </w:numPr>
+        <w:rPr>
+          <w:color w:val="70AD47" w:themeColor="accent6"/>
+        </w:rPr>
+      </w:pPr>
+      <w:r>
+        <w:rPr>
+          <w:color w:val="70AD47" w:themeColor="accent6"/>
+        </w:rPr>
+        <w:t>vypísať oznámenie o uložení mapy</w:t>
       </w:r>
     </w:p>
     <w:p>
@@ -354,15 +346,7 @@
         </w:numPr>
       </w:pPr>
       <w:r>
-        <w:t xml:space="preserve">kontrola, či </w:t>
-      </w:r>
-      <w:proofErr w:type="spellStart"/>
-      <w:r>
-        <w:t>sada</w:t>
-      </w:r>
-      <w:proofErr w:type="spellEnd"/>
-      <w:r>
-        <w:t xml:space="preserve"> s rovnakým názvom už existuje</w:t>
+        <w:t>kontrola, či sada s rovnakým názvom už existuje</w:t>
       </w:r>
     </w:p>
     <w:p>
@@ -374,15 +358,7 @@
         </w:numPr>
       </w:pPr>
       <w:r>
-        <w:t xml:space="preserve">kontrola, či je vytváraná úloha riešiteľná a s tým súvisiace nastavenie </w:t>
-      </w:r>
-      <w:proofErr w:type="spellStart"/>
-      <w:r>
-        <w:t>predchodu</w:t>
-      </w:r>
-      <w:proofErr w:type="spellEnd"/>
-      <w:r>
-        <w:t xml:space="preserve"> na ďalšiu úlohu pri riešení</w:t>
+        <w:t>kontrola, či je vytváraná úloha riešiteľná a s tým súvisiace nastavenie prechodu na ďalšiu úlohu pri riešení</w:t>
       </w:r>
     </w:p>
     <w:p>
@@ -394,15 +370,7 @@
         </w:numPr>
       </w:pPr>
       <w:r>
-        <w:t xml:space="preserve">(malo by byť zakázané povoliť prechod na ďalšiu úlohu len pri vyriešení predchádzajúcej, ak </w:t>
-      </w:r>
-      <w:proofErr w:type="spellStart"/>
-      <w:r>
-        <w:t>sada</w:t>
-      </w:r>
-      <w:proofErr w:type="spellEnd"/>
-      <w:r>
-        <w:t xml:space="preserve"> obsahuje neriešiteľnú</w:t>
+        <w:t>(malo by byť zakázané povoliť prechod na ďalšiu úlohu len pri vyriešení predchádzajúcej, ak sada obsahuje neriešiteľnú</w:t>
       </w:r>
     </w:p>
     <w:p>
@@ -440,23 +408,12 @@
       <w:r>
         <w:t>objekty =&gt; jediný spôsob, ako teda momentálne definovať rozloženie mapy pre danú úlohu je priamo v textovom súbore,</w:t>
       </w:r>
-    </w:p>
-    <w:p>
-      <w:pPr>
-        <w:pStyle w:val="Bezriadkovania"/>
-        <w:numPr>
-          <w:ilvl w:val="0"/>
-          <w:numId w:val="12"/>
-        </w:numPr>
-      </w:pPr>
-      <w:r>
-        <w:t xml:space="preserve">ktorý sa vytvorí po uložení sady do zložky </w:t>
-      </w:r>
-      <w:proofErr w:type="spellStart"/>
-      <w:r>
-        <w:t>sady_uloh</w:t>
-      </w:r>
-      <w:proofErr w:type="spellEnd"/>
+      <w:r>
+        <w:t xml:space="preserve"> </w:t>
+      </w:r>
+      <w:r>
+        <w:t>ktorý sa vytvorí po uložení sady do zložky sady_uloh</w:t>
+      </w:r>
     </w:p>
     <w:sectPr>
       <w:pgSz w:w="11906" w:h="16838"/>
@@ -1982,6 +1939,7 @@
     <w:lsdException w:name="HTML Sample" w:semiHidden="1" w:unhideWhenUsed="1"/>
     <w:lsdException w:name="HTML Typewriter" w:semiHidden="1" w:unhideWhenUsed="1"/>
     <w:lsdException w:name="HTML Variable" w:semiHidden="1" w:unhideWhenUsed="1"/>
+    <w:lsdException w:name="Normal Table" w:semiHidden="1" w:unhideWhenUsed="1"/>
     <w:lsdException w:name="annotation subject" w:semiHidden="1" w:unhideWhenUsed="1"/>
     <w:lsdException w:name="No List" w:semiHidden="1" w:unhideWhenUsed="1"/>
     <w:lsdException w:name="Outline List 1" w:semiHidden="1" w:unhideWhenUsed="1"/>
@@ -2028,8 +1986,10 @@
     <w:lsdException w:name="Table Subtle 2" w:semiHidden="1" w:unhideWhenUsed="1"/>
     <w:lsdException w:name="Table Web 1" w:semiHidden="1" w:unhideWhenUsed="1"/>
     <w:lsdException w:name="Table Web 2" w:semiHidden="1" w:unhideWhenUsed="1"/>
+    <w:lsdException w:name="Table Web 3" w:semiHidden="1" w:unhideWhenUsed="1"/>
     <w:lsdException w:name="Balloon Text" w:semiHidden="1" w:unhideWhenUsed="1"/>
     <w:lsdException w:name="Table Grid" w:uiPriority="39"/>
+    <w:lsdException w:name="Table Theme" w:semiHidden="1" w:unhideWhenUsed="1"/>
     <w:lsdException w:name="Placeholder Text" w:semiHidden="1"/>
     <w:lsdException w:name="No Spacing" w:uiPriority="1" w:qFormat="1"/>
     <w:lsdException w:name="Light Shading" w:uiPriority="60"/>

</xml_diff>

<commit_message>
test ci existuje mapa
</commit_message>
<xml_diff>
--- a/TODO.docx
+++ b/TODO.docx
@@ -29,84 +29,6 @@
           <w:bCs/>
         </w:rPr>
         <w:t>Pri riešení úloh:</w:t>
-      </w:r>
-    </w:p>
-    <w:p>
-      <w:pPr>
-        <w:pStyle w:val="Bezriadkovania"/>
-        <w:numPr>
-          <w:ilvl w:val="0"/>
-          <w:numId w:val="4"/>
-        </w:numPr>
-      </w:pPr>
-      <w:r>
-        <w:t>úprava výpisu sád úloh (farebné tlačidlá)</w:t>
-      </w:r>
-    </w:p>
-    <w:p>
-      <w:pPr>
-        <w:pStyle w:val="Bezriadkovania"/>
-        <w:numPr>
-          <w:ilvl w:val="0"/>
-          <w:numId w:val="4"/>
-        </w:numPr>
-      </w:pPr>
-      <w:r>
-        <w:t>spätná väzba: Zvuky (pri zobraní predmetu, pri zaseknutí na nepovolenom pohybe, pri prejdení úlohy)</w:t>
-      </w:r>
-    </w:p>
-    <w:p>
-      <w:pPr>
-        <w:pStyle w:val="Bezriadkovania"/>
-        <w:numPr>
-          <w:ilvl w:val="0"/>
-          <w:numId w:val="4"/>
-        </w:numPr>
-      </w:pPr>
-      <w:r>
-        <w:t>zatiaľ sa mapa zdeformuje (resizne) vždy na jednu veľkosť, neskôr bude toto prerobené tak,</w:t>
-      </w:r>
-      <w:r>
-        <w:t xml:space="preserve"> </w:t>
-      </w:r>
-      <w:r>
-        <w:t>aby pomer strán mapy zostal zachovaný</w:t>
-      </w:r>
-    </w:p>
-    <w:p>
-      <w:pPr>
-        <w:pStyle w:val="Bezriadkovania"/>
-        <w:numPr>
-          <w:ilvl w:val="0"/>
-          <w:numId w:val="4"/>
-        </w:numPr>
-      </w:pPr>
-      <w:r>
-        <w:t>vyznačenie ohrozených políčok bude graficky prerobené</w:t>
-      </w:r>
-    </w:p>
-    <w:p>
-      <w:pPr>
-        <w:pStyle w:val="Bezriadkovania"/>
-        <w:numPr>
-          <w:ilvl w:val="0"/>
-          <w:numId w:val="4"/>
-        </w:numPr>
-      </w:pPr>
-      <w:r>
-        <w:t>zadanie úlohy bude mať krajšie formátovanie</w:t>
-      </w:r>
-    </w:p>
-    <w:p>
-      <w:pPr>
-        <w:pStyle w:val="Bezriadkovania"/>
-        <w:numPr>
-          <w:ilvl w:val="0"/>
-          <w:numId w:val="4"/>
-        </w:numPr>
-      </w:pPr>
-      <w:r>
-        <w:t>tlačidlá na posúvanie úloh sú momentálne v cykle, ale nebudú (budú sa objavovať a miznúť podľa poradia úlohy)</w:t>
       </w:r>
     </w:p>
     <w:p>
@@ -124,7 +46,21 @@
         <w:rPr>
           <w:color w:val="70AD47" w:themeColor="accent6"/>
         </w:rPr>
-        <w:t>pod časťou cesty, ktorá sa nemôže vykonať, sa bude zobrazovať príčina (prekážka), ktorá v pohybe bráni, nie X</w:t>
+        <w:t xml:space="preserve">úprava výpisu </w:t>
+      </w:r>
+      <w:proofErr w:type="spellStart"/>
+      <w:r>
+        <w:rPr>
+          <w:color w:val="70AD47" w:themeColor="accent6"/>
+        </w:rPr>
+        <w:t>sád</w:t>
+      </w:r>
+      <w:proofErr w:type="spellEnd"/>
+      <w:r>
+        <w:rPr>
+          <w:color w:val="70AD47" w:themeColor="accent6"/>
+        </w:rPr>
+        <w:t xml:space="preserve"> úloh (farebné tlačidlá)</w:t>
       </w:r>
     </w:p>
     <w:p>
@@ -136,7 +72,7 @@
         </w:numPr>
       </w:pPr>
       <w:r>
-        <w:t>overovanie správnosti riešenia</w:t>
+        <w:t>spätná väzba: Zvuky (pri zobraní predmetu, pri zaseknutí na nepovolenom pohybe, pri prejdení úlohy)</w:t>
       </w:r>
     </w:p>
     <w:p>
@@ -148,76 +84,21 @@
         </w:numPr>
       </w:pPr>
       <w:r>
-        <w:t>nastavenie, že sa dá ísť na ďalšiu úlohu až po vyriešení aktuálnej</w:t>
-      </w:r>
-    </w:p>
-    <w:p>
-      <w:pPr>
-        <w:pStyle w:val="Bezriadkovania"/>
-        <w:numPr>
-          <w:ilvl w:val="0"/>
-          <w:numId w:val="4"/>
-        </w:numPr>
-      </w:pPr>
-      <w:r>
-        <w:t>zabezpečenie proti nesprávnym súborom</w:t>
-      </w:r>
-    </w:p>
-    <w:p>
-      <w:pPr>
-        <w:pStyle w:val="Bezriadkovania"/>
-        <w:numPr>
-          <w:ilvl w:val="0"/>
-          <w:numId w:val="4"/>
-        </w:numPr>
-      </w:pPr>
-      <w:r>
-        <w:t>otáčanie postavičky podľa pohybov</w:t>
-      </w:r>
-    </w:p>
-    <w:p>
-      <w:pPr>
-        <w:pStyle w:val="Bezriadkovania"/>
-        <w:numPr>
-          <w:ilvl w:val="0"/>
-          <w:numId w:val="4"/>
-        </w:numPr>
-      </w:pPr>
-      <w:r>
-        <w:t>označenie a úprava viacerých šípok naraz (pri označení viacerých šípok sa s nimi nedá nič robiť,</w:t>
-      </w:r>
-    </w:p>
-    <w:p>
-      <w:pPr>
-        <w:pStyle w:val="Bezriadkovania"/>
-        <w:numPr>
-          <w:ilvl w:val="0"/>
-          <w:numId w:val="4"/>
-        </w:numPr>
-      </w:pPr>
-      <w:r>
-        <w:t>neskôr bude pridané "masové" upravovanie / vymazávanie" alebo zrušená možnosť viacnásobného označenia</w:t>
-      </w:r>
-    </w:p>
-    <w:p>
-      <w:pPr>
-        <w:pStyle w:val="Bezriadkovania"/>
-        <w:numPr>
-          <w:ilvl w:val="0"/>
-          <w:numId w:val="4"/>
-        </w:numPr>
-      </w:pPr>
-      <w:r>
-        <w:t>bude opravené vysvecovanie tlačidiel pri vstúpen</w:t>
-      </w:r>
-      <w:r>
-        <w:t>í</w:t>
-      </w:r>
-      <w:r>
-        <w:t xml:space="preserve"> z myšou na neho</w:t>
-      </w:r>
-      <w:r>
-        <w:t xml:space="preserve"> a farebn0 tla4idl8</w:t>
+        <w:t>zatiaľ sa mapa zdeformuje (</w:t>
+      </w:r>
+      <w:proofErr w:type="spellStart"/>
+      <w:r>
+        <w:t>resizne</w:t>
+      </w:r>
+      <w:proofErr w:type="spellEnd"/>
+      <w:r>
+        <w:t>) vždy na jednu veľkosť, neskôr bude toto prerobené tak,</w:t>
+      </w:r>
+      <w:r>
+        <w:t xml:space="preserve"> </w:t>
+      </w:r>
+      <w:r>
+        <w:t>aby pomer strán mapy zostal zachovaný</w:t>
       </w:r>
     </w:p>
     <w:p>
@@ -235,6 +116,159 @@
         <w:rPr>
           <w:color w:val="70AD47" w:themeColor="accent6"/>
         </w:rPr>
+        <w:t>vyznačenie ohrozených políčok bude graficky prerobené</w:t>
+      </w:r>
+    </w:p>
+    <w:p>
+      <w:pPr>
+        <w:pStyle w:val="Bezriadkovania"/>
+        <w:numPr>
+          <w:ilvl w:val="0"/>
+          <w:numId w:val="4"/>
+        </w:numPr>
+      </w:pPr>
+      <w:r>
+        <w:t>zadanie úlohy bude mať krajšie formátovanie</w:t>
+      </w:r>
+    </w:p>
+    <w:p>
+      <w:pPr>
+        <w:pStyle w:val="Bezriadkovania"/>
+        <w:numPr>
+          <w:ilvl w:val="0"/>
+          <w:numId w:val="4"/>
+        </w:numPr>
+      </w:pPr>
+      <w:r>
+        <w:t>tlačidlá na posúvanie úloh sú momentálne v cykle, ale nebudú (budú sa objavovať a miznúť podľa poradia úlohy)</w:t>
+      </w:r>
+    </w:p>
+    <w:p>
+      <w:pPr>
+        <w:pStyle w:val="Bezriadkovania"/>
+        <w:numPr>
+          <w:ilvl w:val="0"/>
+          <w:numId w:val="4"/>
+        </w:numPr>
+        <w:rPr>
+          <w:color w:val="70AD47" w:themeColor="accent6"/>
+        </w:rPr>
+      </w:pPr>
+      <w:r>
+        <w:rPr>
+          <w:color w:val="70AD47" w:themeColor="accent6"/>
+        </w:rPr>
+        <w:t>pod časťou cesty, ktorá sa nemôže vykonať, sa bude zobrazovať príčina (prekážka), ktorá v pohybe bráni, nie X</w:t>
+      </w:r>
+    </w:p>
+    <w:p>
+      <w:pPr>
+        <w:pStyle w:val="Bezriadkovania"/>
+        <w:numPr>
+          <w:ilvl w:val="0"/>
+          <w:numId w:val="4"/>
+        </w:numPr>
+      </w:pPr>
+      <w:r>
+        <w:t>overovanie správnosti riešenia</w:t>
+      </w:r>
+    </w:p>
+    <w:p>
+      <w:pPr>
+        <w:pStyle w:val="Bezriadkovania"/>
+        <w:numPr>
+          <w:ilvl w:val="0"/>
+          <w:numId w:val="4"/>
+        </w:numPr>
+      </w:pPr>
+      <w:r>
+        <w:t>nastavenie, že sa dá ísť na ďalšiu úlohu až po vyriešení aktuálnej</w:t>
+      </w:r>
+    </w:p>
+    <w:p>
+      <w:pPr>
+        <w:pStyle w:val="Bezriadkovania"/>
+        <w:numPr>
+          <w:ilvl w:val="0"/>
+          <w:numId w:val="4"/>
+        </w:numPr>
+      </w:pPr>
+      <w:r>
+        <w:t>zabezpečenie proti nesprávnym súborom</w:t>
+      </w:r>
+    </w:p>
+    <w:p>
+      <w:pPr>
+        <w:pStyle w:val="Bezriadkovania"/>
+        <w:numPr>
+          <w:ilvl w:val="0"/>
+          <w:numId w:val="4"/>
+        </w:numPr>
+      </w:pPr>
+      <w:r>
+        <w:t>otáčanie postavičky podľa pohybov</w:t>
+      </w:r>
+    </w:p>
+    <w:p>
+      <w:pPr>
+        <w:pStyle w:val="Bezriadkovania"/>
+        <w:numPr>
+          <w:ilvl w:val="0"/>
+          <w:numId w:val="4"/>
+        </w:numPr>
+      </w:pPr>
+      <w:r>
+        <w:t>označenie a úprava viacerých šípok naraz (pri označení viacerých šípok sa s nimi nedá nič robiť,</w:t>
+      </w:r>
+    </w:p>
+    <w:p>
+      <w:pPr>
+        <w:pStyle w:val="Bezriadkovania"/>
+        <w:numPr>
+          <w:ilvl w:val="0"/>
+          <w:numId w:val="4"/>
+        </w:numPr>
+      </w:pPr>
+      <w:r>
+        <w:t>neskôr bude pridané "masové" upravovanie / vymazávanie" alebo zrušená možnosť viacnásobného označenia</w:t>
+      </w:r>
+    </w:p>
+    <w:p>
+      <w:pPr>
+        <w:pStyle w:val="Bezriadkovania"/>
+        <w:numPr>
+          <w:ilvl w:val="0"/>
+          <w:numId w:val="4"/>
+        </w:numPr>
+      </w:pPr>
+      <w:r>
+        <w:t>bude opravené vysvecovanie tlačidiel pri vstúpen</w:t>
+      </w:r>
+      <w:r>
+        <w:t>í</w:t>
+      </w:r>
+      <w:r>
+        <w:t xml:space="preserve"> z myšou na neho</w:t>
+      </w:r>
+      <w:r>
+        <w:t xml:space="preserve"> a farebn0 tla4idl8</w:t>
+      </w:r>
+    </w:p>
+    <w:p>
+      <w:pPr>
+        <w:pStyle w:val="Bezriadkovania"/>
+        <w:numPr>
+          <w:ilvl w:val="0"/>
+          <w:numId w:val="4"/>
+        </w:numPr>
+        <w:rPr>
+          <w:color w:val="70AD47" w:themeColor="accent6"/>
+        </w:rPr>
+      </w:pPr>
+      <w:r>
+        <w:rPr>
+          <w:color w:val="70AD47" w:themeColor="accent6"/>
+        </w:rPr>
         <w:t>voľná úloha zatiaľ nefunguje vôbec</w:t>
       </w:r>
     </w:p>
@@ -287,18 +321,6 @@
       </w:pPr>
       <w:r>
         <w:t>zvolenie farby mriežky (odlišné od trajektórie)</w:t>
-      </w:r>
-    </w:p>
-    <w:p>
-      <w:pPr>
-        <w:pStyle w:val="Bezriadkovania"/>
-        <w:numPr>
-          <w:ilvl w:val="0"/>
-          <w:numId w:val="8"/>
-        </w:numPr>
-      </w:pPr>
-      <w:r>
-        <w:t>zakázanie vytvorenia mapy s názvom, ktoré už existuje</w:t>
       </w:r>
     </w:p>
     <w:p>
@@ -316,6 +338,24 @@
         <w:rPr>
           <w:color w:val="70AD47" w:themeColor="accent6"/>
         </w:rPr>
+        <w:t>zakázanie vytvorenia mapy s názvom, ktoré už existuje</w:t>
+      </w:r>
+    </w:p>
+    <w:p>
+      <w:pPr>
+        <w:pStyle w:val="Bezriadkovania"/>
+        <w:numPr>
+          <w:ilvl w:val="0"/>
+          <w:numId w:val="8"/>
+        </w:numPr>
+        <w:rPr>
+          <w:color w:val="70AD47" w:themeColor="accent6"/>
+        </w:rPr>
+      </w:pPr>
+      <w:r>
+        <w:rPr>
+          <w:color w:val="70AD47" w:themeColor="accent6"/>
+        </w:rPr>
         <w:t>vypísať oznámenie o uložení mapy</w:t>
       </w:r>
     </w:p>
@@ -349,7 +389,15 @@
         </w:numPr>
       </w:pPr>
       <w:r>
-        <w:t>kontrola, či sada s rovnakým názvom už existuje</w:t>
+        <w:t xml:space="preserve">kontrola, či </w:t>
+      </w:r>
+      <w:proofErr w:type="spellStart"/>
+      <w:r>
+        <w:t>sada</w:t>
+      </w:r>
+      <w:proofErr w:type="spellEnd"/>
+      <w:r>
+        <w:t xml:space="preserve"> s rovnakým názvom už existuje</w:t>
       </w:r>
     </w:p>
     <w:p>
@@ -373,7 +421,15 @@
         </w:numPr>
       </w:pPr>
       <w:r>
-        <w:t>(malo by byť zakázané povoliť prechod na ďalšiu úlohu len pri vyriešení predchádzajúcej, ak sada obsahuje neriešiteľnú</w:t>
+        <w:t xml:space="preserve">(malo by byť zakázané povoliť prechod na ďalšiu úlohu len pri vyriešení predchádzajúcej, ak </w:t>
+      </w:r>
+      <w:proofErr w:type="spellStart"/>
+      <w:r>
+        <w:t>sada</w:t>
+      </w:r>
+      <w:proofErr w:type="spellEnd"/>
+      <w:r>
+        <w:t xml:space="preserve"> obsahuje neriešiteľnú</w:t>
       </w:r>
     </w:p>
     <w:p>
@@ -415,8 +471,13 @@
         <w:t xml:space="preserve"> </w:t>
       </w:r>
       <w:r>
-        <w:t>ktorý sa vytvorí po uložení sady do zložky sady_uloh</w:t>
-      </w:r>
+        <w:t xml:space="preserve">ktorý sa vytvorí po uložení sady do zložky </w:t>
+      </w:r>
+      <w:proofErr w:type="spellStart"/>
+      <w:r>
+        <w:t>sady_uloh</w:t>
+      </w:r>
+      <w:proofErr w:type="spellEnd"/>
     </w:p>
     <w:sectPr>
       <w:pgSz w:w="11906" w:h="16838"/>

</xml_diff>

<commit_message>
otacanie pri pohybe spat
</commit_message>
<xml_diff>
--- a/TODO.docx
+++ b/TODO.docx
@@ -72,7 +72,25 @@
         </w:numPr>
       </w:pPr>
       <w:r>
-        <w:t>spätná väzba: Zvuky (pri zobraní predmetu, pri zaseknutí na nepovolenom pohybe, pri prejdení úlohy)</w:t>
+        <w:t>spätná väzba: Zvuky (</w:t>
+      </w:r>
+      <w:r>
+        <w:rPr>
+          <w:color w:val="70AD47" w:themeColor="accent6"/>
+        </w:rPr>
+        <w:t>pri zobraní predmetu</w:t>
+      </w:r>
+      <w:r>
+        <w:t xml:space="preserve">, pri zaseknutí na nepovolenom pohybe, </w:t>
+      </w:r>
+      <w:r>
+        <w:rPr>
+          <w:color w:val="70AD47" w:themeColor="accent6"/>
+        </w:rPr>
+        <w:t>pri prejdení úlohy</w:t>
+      </w:r>
+      <w:r>
+        <w:t>)</w:t>
       </w:r>
     </w:p>
     <w:p>
@@ -258,15 +276,15 @@
           <w:ilvl w:val="0"/>
           <w:numId w:val="4"/>
         </w:numPr>
-      </w:pPr>
-      <w:r>
-        <w:t>označenie a úprava viacerých šípok naraz (pri označení viacerých šípok sa s nimi nedá nič robiť,</w:t>
-      </w:r>
-      <w:r>
-        <w:t xml:space="preserve"> </w:t>
-      </w:r>
-      <w:r>
-        <w:t>neskôr bude pridané "masové" upravovanie / vymazávanie" alebo zrušená možnosť viacnásobného označenia</w:t>
+        <w:rPr>
+          <w:color w:val="70AD47" w:themeColor="accent6"/>
+        </w:rPr>
+      </w:pPr>
+      <w:r>
+        <w:rPr>
+          <w:color w:val="70AD47" w:themeColor="accent6"/>
+        </w:rPr>
+        <w:t>zrušená možnosť viacnásobného označenia</w:t>
       </w:r>
     </w:p>
     <w:p>

</xml_diff>